<commit_message>
shape fill color added
</commit_message>
<xml_diff>
--- a/Documentation/ProjectmajorPhase3.docx
+++ b/Documentation/ProjectmajorPhase3.docx
@@ -1668,27 +1668,7 @@
           <w:sz w:val="28"/>
           <w:szCs w:val="28"/>
         </w:rPr>
-        <w:t xml:space="preserve">Graphic Designers generally complains about the proposed markup by them and the final design developed by the developer differ by various reason as various filters / effects available in PS are not available in web or the ratio of </w:t>
-      </w:r>
-      <w:proofErr w:type="gramStart"/>
-      <w:r>
-        <w:rPr>
-          <w:rFonts w:asciiTheme="minorHAnsi" w:hAnsiTheme="minorHAnsi"/>
-          <w:bCs/>
-          <w:sz w:val="28"/>
-          <w:szCs w:val="28"/>
-        </w:rPr>
-        <w:t>document</w:t>
-      </w:r>
-      <w:proofErr w:type="gramEnd"/>
-      <w:r>
-        <w:rPr>
-          <w:rFonts w:asciiTheme="minorHAnsi" w:hAnsiTheme="minorHAnsi"/>
-          <w:bCs/>
-          <w:sz w:val="28"/>
-          <w:szCs w:val="28"/>
-        </w:rPr>
-        <w:t xml:space="preserve"> to web page attributes if different. PS2WEB gives PSD designers freedom to design in the web friendly environment and convert it into responsive web page design while filling the gap between a developer and designer.</w:t>
+        <w:t>Graphic Designers generally complains about the proposed markup by them and the final design developed by the developer differ by various reason as various filters / effects available in PS are not available in web or the ratio of document to web page attributes if different. PS2WEB gives PSD designers freedom to design in the web friendly environment and convert it into responsive web page design while filling the gap between a developer and designer.</w:t>
       </w:r>
     </w:p>
     <w:p>
@@ -6173,17 +6153,7 @@
                 <w:sz w:val="28"/>
                 <w:szCs w:val="28"/>
               </w:rPr>
-              <w:t>Extraction JSON of photshop docu</w:t>
-            </w:r>
-            <w:bookmarkStart w:id="0" w:name="_GoBack"/>
-            <w:bookmarkEnd w:id="0"/>
-            <w:r>
-              <w:rPr>
-                <w:rFonts w:asciiTheme="minorHAnsi" w:hAnsiTheme="minorHAnsi"/>
-                <w:sz w:val="28"/>
-                <w:szCs w:val="28"/>
-              </w:rPr>
-              <w:t>ment.</w:t>
+              <w:t>Extraction JSON of photshop document.</w:t>
             </w:r>
           </w:p>
         </w:tc>
@@ -7139,12 +7109,15 @@
               <w:autoSpaceDE w:val="0"/>
               <w:autoSpaceDN w:val="0"/>
               <w:adjustRightInd w:val="0"/>
+              <w:ind w:hanging="179"/>
               <w:rPr>
                 <w:rFonts w:asciiTheme="minorHAnsi" w:hAnsiTheme="minorHAnsi" w:cs="Times New Roman"/>
                 <w:sz w:val="28"/>
                 <w:szCs w:val="28"/>
               </w:rPr>
             </w:pPr>
+            <w:bookmarkStart w:id="0" w:name="_GoBack"/>
+            <w:bookmarkEnd w:id="0"/>
             <w:r>
               <w:rPr>
                 <w:rFonts w:asciiTheme="minorHAnsi" w:hAnsiTheme="minorHAnsi" w:cs="Times New Roman"/>
@@ -13730,7 +13703,7 @@
   <a:extraClrSchemeLst/>
   <a:extLst>
     <a:ext uri="{05A4C25C-085E-4340-85A3-A5531E510DB2}">
-      <thm15:themeFamily xmlns="" xmlns:thm15="http://schemas.microsoft.com/office/thememl/2012/main" name="Office Theme" id="{62F939B6-93AF-4DB8-9C6B-D6C7DFDC589F}" vid="{4A3C46E8-61CC-4603-A589-7422A47A8E4A}"/>
+      <thm15:themeFamily xmlns:thm15="http://schemas.microsoft.com/office/thememl/2012/main" xmlns="" name="Office Theme" id="{62F939B6-93AF-4DB8-9C6B-D6C7DFDC589F}" vid="{4A3C46E8-61CC-4603-A589-7422A47A8E4A}"/>
     </a:ext>
   </a:extLst>
 </a:theme>
@@ -13741,7 +13714,7 @@
 </file>
 
 <file path=customXml/itemProps1.xml><?xml version="1.0" encoding="utf-8"?>
-<ds:datastoreItem xmlns:ds="http://schemas.openxmlformats.org/officeDocument/2006/customXml" ds:itemID="{BFF2540A-EB6F-C84E-9964-8586A9F0D883}">
+<ds:datastoreItem xmlns:ds="http://schemas.openxmlformats.org/officeDocument/2006/customXml" ds:itemID="{A099F57F-F740-694E-8217-B04511B8572A}">
   <ds:schemaRefs>
     <ds:schemaRef ds:uri="http://schemas.openxmlformats.org/officeDocument/2006/bibliography"/>
   </ds:schemaRefs>

</xml_diff>